<commit_message>
Dmitry changes for ResponseToRevision01.docx
</commit_message>
<xml_diff>
--- a/Springer/ResponseToRevision01.docx
+++ b/Springer/ResponseToRevision01.docx
@@ -4,7 +4,7 @@
   <w:body>
     <w:p>
       <w:pPr>
-        <w:pStyle w:val="Heading1"/>
+        <w:pStyle w:val="1"/>
         <w:rPr>
           <w:lang w:val="en-US"/>
         </w:rPr>
@@ -18,7 +18,7 @@
     </w:p>
     <w:p>
       <w:pPr>
-        <w:pStyle w:val="ListParagraph"/>
+        <w:pStyle w:val="a3"/>
         <w:numPr>
           <w:ilvl w:val="0"/>
           <w:numId w:val="1"/>
@@ -234,19 +234,43 @@
         <w:rPr>
           <w:lang w:val="en-US"/>
         </w:rPr>
-        <w:t>In the present revision we tried to improve the English of the paper.</w:t>
-      </w:r>
-    </w:p>
-    <w:p>
-      <w:pPr>
-        <w:rPr>
-          <w:lang w:val="en-US"/>
-        </w:rPr>
-      </w:pPr>
-    </w:p>
-    <w:p>
-      <w:pPr>
-        <w:pStyle w:val="Heading1"/>
+        <w:t>In the present revision we improve</w:t>
+      </w:r>
+      <w:r>
+        <w:rPr>
+          <w:lang w:val="en-US"/>
+        </w:rPr>
+        <w:t>d</w:t>
+      </w:r>
+      <w:r>
+        <w:rPr>
+          <w:lang w:val="en-US"/>
+        </w:rPr>
+        <w:t xml:space="preserve"> the </w:t>
+      </w:r>
+      <w:r>
+        <w:rPr>
+          <w:lang w:val="en-US"/>
+        </w:rPr>
+        <w:t>language</w:t>
+      </w:r>
+      <w:r>
+        <w:rPr>
+          <w:lang w:val="en-US"/>
+        </w:rPr>
+        <w:t xml:space="preserve"> of the paper.</w:t>
+      </w:r>
+    </w:p>
+    <w:p>
+      <w:pPr>
+        <w:rPr>
+          <w:lang w:val="en-US"/>
+        </w:rPr>
+      </w:pPr>
+    </w:p>
+    <w:p>
+      <w:pPr>
+        <w:pStyle w:val="1"/>
         <w:rPr>
           <w:lang w:val="en-US"/>
         </w:rPr>
@@ -256,30 +280,12 @@
           <w:lang w:val="en-US"/>
         </w:rPr>
         <w:lastRenderedPageBreak/>
-        <w:t xml:space="preserve">Response to </w:t>
-      </w:r>
-      <w:r>
-        <w:rPr>
-          <w:lang w:val="en-US"/>
-        </w:rPr>
-        <w:t>reviewer</w:t>
-      </w:r>
-      <w:r>
-        <w:rPr>
-          <w:lang w:val="en-US"/>
-        </w:rPr>
-        <w:t xml:space="preserve"> 0</w:t>
-      </w:r>
-      <w:r>
-        <w:rPr>
-          <w:lang w:val="en-US"/>
-        </w:rPr>
-        <w:t>2</w:t>
-      </w:r>
-    </w:p>
-    <w:p>
-      <w:pPr>
-        <w:pStyle w:val="ListParagraph"/>
+        <w:t>Response to reviewer 02</w:t>
+      </w:r>
+    </w:p>
+    <w:p>
+      <w:pPr>
+        <w:pStyle w:val="a3"/>
         <w:numPr>
           <w:ilvl w:val="0"/>
           <w:numId w:val="1"/>
@@ -348,7 +354,7 @@
     </w:p>
     <w:p>
       <w:pPr>
-        <w:pStyle w:val="ListParagraph"/>
+        <w:pStyle w:val="a3"/>
         <w:numPr>
           <w:ilvl w:val="0"/>
           <w:numId w:val="1"/>
@@ -358,15 +364,12 @@
         <w:t>Note, that the terms for problems are «linear integer programming» and «maximum edge-weighted clique problem».</w:t>
       </w:r>
       <w:r>
-        <w:t xml:space="preserve"> </w:t>
-      </w:r>
-      <w:r>
-        <w:t>You consider the optimization problems and claim that they are NP-complete. It is awkward, as the class of NP-complete problems is constituted by decision problems. The NP-hardness is the proper term, and it is better to say that a problem is NP-hard than it belongs to the NP-hard class. Please, use the term «polynomial-time reduction» (and derivatives from it) instead of «reduction».</w:t>
-      </w:r>
-    </w:p>
-    <w:p>
-      <w:pPr>
-        <w:pStyle w:val="ListParagraph"/>
+        <w:t xml:space="preserve"> You consider the optimization problems and claim that they are NP-complete. It is awkward, as the class of NP-complete problems is constituted by decision problems. The NP-hardness is the proper term, and it is better to say that a problem is NP-hard than it belongs to the NP-hard class. Please, use the term «polynomial-time reduction» (and derivatives from it) instead of «reduction».</w:t>
+      </w:r>
+    </w:p>
+    <w:p>
+      <w:pPr>
+        <w:pStyle w:val="a3"/>
         <w:numPr>
           <w:ilvl w:val="0"/>
           <w:numId w:val="6"/>
@@ -414,17 +417,8 @@
           <w:rFonts w:ascii="Times New Roman" w:eastAsia="Times New Roman" w:hAnsi="Times New Roman" w:cs="Times New Roman"/>
           <w:lang w:val="en-US" w:eastAsia="en-GB"/>
         </w:rPr>
-        <w:t xml:space="preserve">P. 2, L. 32: the computational </w:t>
-      </w:r>
-      <w:proofErr w:type="gramStart"/>
-      <w:r>
-        <w:rPr>
-          <w:rFonts w:ascii="Times New Roman" w:eastAsia="Times New Roman" w:hAnsi="Times New Roman" w:cs="Times New Roman"/>
-          <w:lang w:val="en-US" w:eastAsia="en-GB"/>
-        </w:rPr>
-        <w:t>complexity;</w:t>
-      </w:r>
-      <w:proofErr w:type="gramEnd"/>
+        <w:t>P. 2, L. 32: the computational complexity;</w:t>
+      </w:r>
     </w:p>
     <w:p>
       <w:pPr>
@@ -439,17 +433,8 @@
           <w:rFonts w:ascii="Times New Roman" w:eastAsia="Times New Roman" w:hAnsi="Times New Roman" w:cs="Times New Roman"/>
           <w:lang w:val="en-US" w:eastAsia="en-GB"/>
         </w:rPr>
-        <w:t>P. 2, L. 34-35: the decision problem, NP-</w:t>
-      </w:r>
-      <w:proofErr w:type="gramStart"/>
-      <w:r>
-        <w:rPr>
-          <w:rFonts w:ascii="Times New Roman" w:eastAsia="Times New Roman" w:hAnsi="Times New Roman" w:cs="Times New Roman"/>
-          <w:lang w:val="en-US" w:eastAsia="en-GB"/>
-        </w:rPr>
-        <w:t>complete;</w:t>
-      </w:r>
-      <w:proofErr w:type="gramEnd"/>
+        <w:t>P. 2, L. 34-35: the decision problem, NP-complete;</w:t>
+      </w:r>
     </w:p>
     <w:p>
       <w:pPr>
@@ -467,7 +452,6 @@
         <w:t xml:space="preserve">P. 2, L. 36: is </w:t>
       </w:r>
       <w:proofErr w:type="spellStart"/>
-      <w:proofErr w:type="gramStart"/>
       <w:r>
         <w:rPr>
           <w:rFonts w:ascii="Times New Roman" w:eastAsia="Times New Roman" w:hAnsi="Times New Roman" w:cs="Times New Roman"/>
@@ -483,7 +467,6 @@
         </w:rPr>
         <w:t>;</w:t>
       </w:r>
-      <w:proofErr w:type="gramEnd"/>
     </w:p>
     <w:p>
       <w:pPr>
@@ -498,17 +481,8 @@
           <w:rFonts w:ascii="Times New Roman" w:eastAsia="Times New Roman" w:hAnsi="Times New Roman" w:cs="Times New Roman"/>
           <w:lang w:val="en-US" w:eastAsia="en-GB"/>
         </w:rPr>
-        <w:t xml:space="preserve">P. 2, L. 37: the NP-complete computational </w:t>
-      </w:r>
-      <w:proofErr w:type="gramStart"/>
-      <w:r>
-        <w:rPr>
-          <w:rFonts w:ascii="Times New Roman" w:eastAsia="Times New Roman" w:hAnsi="Times New Roman" w:cs="Times New Roman"/>
-          <w:lang w:val="en-US" w:eastAsia="en-GB"/>
-        </w:rPr>
-        <w:t>class;</w:t>
-      </w:r>
-      <w:proofErr w:type="gramEnd"/>
+        <w:t>P. 2, L. 37: the NP-complete computational class;</w:t>
+      </w:r>
     </w:p>
     <w:p>
       <w:pPr>
@@ -523,17 +497,8 @@
           <w:rFonts w:ascii="Times New Roman" w:eastAsia="Times New Roman" w:hAnsi="Times New Roman" w:cs="Times New Roman"/>
           <w:lang w:val="en-US" w:eastAsia="en-GB"/>
         </w:rPr>
-        <w:t xml:space="preserve">P. 2, L. 39: the </w:t>
-      </w:r>
-      <w:proofErr w:type="gramStart"/>
-      <w:r>
-        <w:rPr>
-          <w:rFonts w:ascii="Times New Roman" w:eastAsia="Times New Roman" w:hAnsi="Times New Roman" w:cs="Times New Roman"/>
-          <w:lang w:val="en-US" w:eastAsia="en-GB"/>
-        </w:rPr>
-        <w:t>minimum;</w:t>
-      </w:r>
-      <w:proofErr w:type="gramEnd"/>
+        <w:t>P. 2, L. 39: the minimum;</w:t>
+      </w:r>
     </w:p>
     <w:p>
       <w:pPr>
@@ -548,17 +513,8 @@
           <w:rFonts w:ascii="Times New Roman" w:eastAsia="Times New Roman" w:hAnsi="Times New Roman" w:cs="Times New Roman"/>
           <w:lang w:val="en-US" w:eastAsia="en-GB"/>
         </w:rPr>
-        <w:t xml:space="preserve">P. 2, L. 46: the </w:t>
-      </w:r>
-      <w:proofErr w:type="gramStart"/>
-      <w:r>
-        <w:rPr>
-          <w:rFonts w:ascii="Times New Roman" w:eastAsia="Times New Roman" w:hAnsi="Times New Roman" w:cs="Times New Roman"/>
-          <w:lang w:val="en-US" w:eastAsia="en-GB"/>
-        </w:rPr>
-        <w:t>popular;</w:t>
-      </w:r>
-      <w:proofErr w:type="gramEnd"/>
+        <w:t>P. 2, L. 46: the popular;</w:t>
+      </w:r>
     </w:p>
     <w:p>
       <w:pPr>
@@ -573,17 +529,8 @@
           <w:rFonts w:ascii="Times New Roman" w:eastAsia="Times New Roman" w:hAnsi="Times New Roman" w:cs="Times New Roman"/>
           <w:lang w:val="en-US" w:eastAsia="en-GB"/>
         </w:rPr>
-        <w:t xml:space="preserve">P. 3, L. 3: the NP-complete </w:t>
-      </w:r>
-      <w:proofErr w:type="gramStart"/>
-      <w:r>
-        <w:rPr>
-          <w:rFonts w:ascii="Times New Roman" w:eastAsia="Times New Roman" w:hAnsi="Times New Roman" w:cs="Times New Roman"/>
-          <w:lang w:val="en-US" w:eastAsia="en-GB"/>
-        </w:rPr>
-        <w:t>class;</w:t>
-      </w:r>
-      <w:proofErr w:type="gramEnd"/>
+        <w:t>P. 3, L. 3: the NP-complete class;</w:t>
+      </w:r>
     </w:p>
     <w:p>
       <w:pPr>
@@ -598,17 +545,8 @@
           <w:rFonts w:ascii="Times New Roman" w:eastAsia="Times New Roman" w:hAnsi="Times New Roman" w:cs="Times New Roman"/>
           <w:lang w:val="en-US" w:eastAsia="en-GB"/>
         </w:rPr>
-        <w:t xml:space="preserve">P. 3, L. 4: is organized, In Section </w:t>
-      </w:r>
-      <w:proofErr w:type="gramStart"/>
-      <w:r>
-        <w:rPr>
-          <w:rFonts w:ascii="Times New Roman" w:eastAsia="Times New Roman" w:hAnsi="Times New Roman" w:cs="Times New Roman"/>
-          <w:lang w:val="en-US" w:eastAsia="en-GB"/>
-        </w:rPr>
-        <w:t>2;</w:t>
-      </w:r>
-      <w:proofErr w:type="gramEnd"/>
+        <w:t>P. 3, L. 4: is organized, In Section 2;</w:t>
+      </w:r>
     </w:p>
     <w:p>
       <w:pPr>
@@ -623,17 +561,8 @@
           <w:rFonts w:ascii="Times New Roman" w:eastAsia="Times New Roman" w:hAnsi="Times New Roman" w:cs="Times New Roman"/>
           <w:lang w:val="en-US" w:eastAsia="en-GB"/>
         </w:rPr>
-        <w:t xml:space="preserve">P. 3, L. 5: a </w:t>
-      </w:r>
-      <w:proofErr w:type="gramStart"/>
-      <w:r>
-        <w:rPr>
-          <w:rFonts w:ascii="Times New Roman" w:eastAsia="Times New Roman" w:hAnsi="Times New Roman" w:cs="Times New Roman"/>
-          <w:lang w:val="en-US" w:eastAsia="en-GB"/>
-        </w:rPr>
-        <w:t>formulation;</w:t>
-      </w:r>
-      <w:proofErr w:type="gramEnd"/>
+        <w:t>P. 3, L. 5: a formulation;</w:t>
+      </w:r>
     </w:p>
     <w:p>
       <w:pPr>
@@ -648,17 +577,8 @@
           <w:rFonts w:ascii="Times New Roman" w:eastAsia="Times New Roman" w:hAnsi="Times New Roman" w:cs="Times New Roman"/>
           <w:lang w:val="en-US" w:eastAsia="en-GB"/>
         </w:rPr>
-        <w:t xml:space="preserve">P. 3, L. 6: the linear integer programming problem, Section 3, In Section </w:t>
-      </w:r>
-      <w:proofErr w:type="gramStart"/>
-      <w:r>
-        <w:rPr>
-          <w:rFonts w:ascii="Times New Roman" w:eastAsia="Times New Roman" w:hAnsi="Times New Roman" w:cs="Times New Roman"/>
-          <w:lang w:val="en-US" w:eastAsia="en-GB"/>
-        </w:rPr>
-        <w:t>4;</w:t>
-      </w:r>
-      <w:proofErr w:type="gramEnd"/>
+        <w:t>P. 3, L. 6: the linear integer programming problem, Section 3, In Section 4;</w:t>
+      </w:r>
     </w:p>
     <w:p>
       <w:pPr>
@@ -673,17 +593,8 @@
           <w:rFonts w:ascii="Times New Roman" w:eastAsia="Times New Roman" w:hAnsi="Times New Roman" w:cs="Times New Roman"/>
           <w:lang w:val="en-US" w:eastAsia="en-GB"/>
         </w:rPr>
-        <w:t xml:space="preserve">P.3, L. 9-10: a real data is presented in Section 5, in Section </w:t>
-      </w:r>
-      <w:proofErr w:type="gramStart"/>
-      <w:r>
-        <w:rPr>
-          <w:rFonts w:ascii="Times New Roman" w:eastAsia="Times New Roman" w:hAnsi="Times New Roman" w:cs="Times New Roman"/>
-          <w:lang w:val="en-US" w:eastAsia="en-GB"/>
-        </w:rPr>
-        <w:t>6;</w:t>
-      </w:r>
-      <w:proofErr w:type="gramEnd"/>
+        <w:t>P.3, L. 9-10: a real data is presented in Section 5, in Section 6;</w:t>
+      </w:r>
     </w:p>
     <w:p>
       <w:pPr>
@@ -712,7 +623,7 @@
     </w:p>
     <w:p>
       <w:pPr>
-        <w:pStyle w:val="ListParagraph"/>
+        <w:pStyle w:val="a3"/>
         <w:ind w:left="0"/>
         <w:rPr>
           <w:lang w:val="en-US"/>
@@ -727,7 +638,7 @@
     </w:p>
     <w:p>
       <w:pPr>
-        <w:pStyle w:val="ListParagraph"/>
+        <w:pStyle w:val="a3"/>
         <w:ind w:left="0"/>
         <w:rPr>
           <w:lang w:val="en-US"/>
@@ -736,7 +647,7 @@
     </w:p>
     <w:p>
       <w:pPr>
-        <w:pStyle w:val="ListParagraph"/>
+        <w:pStyle w:val="a3"/>
         <w:numPr>
           <w:ilvl w:val="0"/>
           <w:numId w:val="1"/>
@@ -792,7 +703,7 @@
     </w:p>
     <w:p>
       <w:pPr>
-        <w:pStyle w:val="ListParagraph"/>
+        <w:pStyle w:val="a3"/>
         <w:numPr>
           <w:ilvl w:val="0"/>
           <w:numId w:val="1"/>
@@ -804,15 +715,15 @@
     </w:p>
     <w:p>
       <w:pPr>
-        <w:pStyle w:val="ListParagraph"/>
-        <w:rPr>
-          <w:lang w:val="en-US"/>
-        </w:rPr>
-      </w:pPr>
-    </w:p>
-    <w:p>
-      <w:pPr>
-        <w:pStyle w:val="ListParagraph"/>
+        <w:pStyle w:val="a3"/>
+        <w:rPr>
+          <w:lang w:val="en-US"/>
+        </w:rPr>
+      </w:pPr>
+    </w:p>
+    <w:p>
+      <w:pPr>
+        <w:pStyle w:val="a3"/>
         <w:numPr>
           <w:ilvl w:val="0"/>
           <w:numId w:val="4"/>
@@ -880,7 +791,7 @@
     </w:p>
     <w:p>
       <w:pPr>
-        <w:pStyle w:val="ListParagraph"/>
+        <w:pStyle w:val="a3"/>
         <w:ind w:left="360"/>
         <w:rPr>
           <w:lang w:val="en-US"/>
@@ -889,7 +800,7 @@
     </w:p>
     <w:p>
       <w:pPr>
-        <w:pStyle w:val="ListParagraph"/>
+        <w:pStyle w:val="a3"/>
         <w:numPr>
           <w:ilvl w:val="0"/>
           <w:numId w:val="1"/>
@@ -907,7 +818,7 @@
     </w:p>
     <w:p>
       <w:pPr>
-        <w:pStyle w:val="ListParagraph"/>
+        <w:pStyle w:val="a3"/>
         <w:numPr>
           <w:ilvl w:val="0"/>
           <w:numId w:val="4"/>
@@ -931,7 +842,7 @@
     </w:p>
     <w:p>
       <w:pPr>
-        <w:pStyle w:val="ListParagraph"/>
+        <w:pStyle w:val="a3"/>
         <w:ind w:left="360"/>
         <w:rPr>
           <w:lang w:val="en-US"/>
@@ -940,7 +851,7 @@
     </w:p>
     <w:p>
       <w:pPr>
-        <w:pStyle w:val="ListParagraph"/>
+        <w:pStyle w:val="a3"/>
         <w:numPr>
           <w:ilvl w:val="0"/>
           <w:numId w:val="1"/>
@@ -952,7 +863,7 @@
     </w:p>
     <w:p>
       <w:pPr>
-        <w:pStyle w:val="ListParagraph"/>
+        <w:pStyle w:val="a3"/>
         <w:numPr>
           <w:ilvl w:val="0"/>
           <w:numId w:val="4"/>
@@ -1015,7 +926,7 @@
     </w:p>
     <w:p>
       <w:pPr>
-        <w:pStyle w:val="ListParagraph"/>
+        <w:pStyle w:val="a3"/>
         <w:numPr>
           <w:ilvl w:val="0"/>
           <w:numId w:val="1"/>
@@ -1035,7 +946,7 @@
     </w:p>
     <w:p>
       <w:pPr>
-        <w:pStyle w:val="ListParagraph"/>
+        <w:pStyle w:val="a3"/>
         <w:ind w:left="360"/>
         <w:rPr>
           <w:rFonts w:ascii="Times New Roman" w:eastAsia="Times New Roman" w:hAnsi="Times New Roman" w:cs="Times New Roman"/>
@@ -1045,7 +956,7 @@
     </w:p>
     <w:p>
       <w:pPr>
-        <w:pStyle w:val="ListParagraph"/>
+        <w:pStyle w:val="a3"/>
         <w:numPr>
           <w:ilvl w:val="0"/>
           <w:numId w:val="4"/>
@@ -1059,7 +970,13 @@
         <w:rPr>
           <w:lang w:eastAsia="en-GB"/>
         </w:rPr>
-        <w:t>The conclusion section has been rewrited</w:t>
+        <w:t>The conclusion section has been rewrite</w:t>
+      </w:r>
+      <w:r>
+        <w:rPr>
+          <w:lang w:val="en-US" w:eastAsia="en-GB"/>
+        </w:rPr>
+        <w:t>n</w:t>
       </w:r>
     </w:p>
     <w:p>
@@ -1072,46 +989,28 @@
     </w:p>
     <w:p>
       <w:pPr>
-        <w:pStyle w:val="Heading1"/>
-        <w:rPr>
-          <w:lang w:val="en-US"/>
-        </w:rPr>
-      </w:pPr>
-      <w:r>
-        <w:rPr>
-          <w:lang w:val="en-US"/>
-        </w:rPr>
-        <w:t xml:space="preserve">Response to </w:t>
-      </w:r>
-      <w:r>
-        <w:rPr>
-          <w:lang w:val="en-US"/>
-        </w:rPr>
-        <w:t>reviewer</w:t>
-      </w:r>
-      <w:r>
-        <w:rPr>
-          <w:lang w:val="en-US"/>
-        </w:rPr>
-        <w:t xml:space="preserve"> 0</w:t>
-      </w:r>
-      <w:r>
-        <w:rPr>
-          <w:lang w:val="en-US"/>
-        </w:rPr>
-        <w:t>3</w:t>
-      </w:r>
-    </w:p>
-    <w:p>
-      <w:pPr>
-        <w:rPr>
-          <w:lang w:val="en-US"/>
-        </w:rPr>
-      </w:pPr>
-    </w:p>
-    <w:p>
-      <w:pPr>
-        <w:pStyle w:val="ListParagraph"/>
+        <w:pStyle w:val="1"/>
+        <w:rPr>
+          <w:lang w:val="en-US"/>
+        </w:rPr>
+      </w:pPr>
+      <w:r>
+        <w:rPr>
+          <w:lang w:val="en-US"/>
+        </w:rPr>
+        <w:t>Response to reviewer 03</w:t>
+      </w:r>
+    </w:p>
+    <w:p>
+      <w:pPr>
+        <w:rPr>
+          <w:lang w:val="en-US"/>
+        </w:rPr>
+      </w:pPr>
+    </w:p>
+    <w:p>
+      <w:pPr>
+        <w:pStyle w:val="a3"/>
         <w:numPr>
           <w:ilvl w:val="0"/>
           <w:numId w:val="1"/>
@@ -1288,7 +1187,7 @@
     </w:p>
     <w:p>
       <w:pPr>
-        <w:pStyle w:val="ListParagraph"/>
+        <w:pStyle w:val="a3"/>
         <w:numPr>
           <w:ilvl w:val="0"/>
           <w:numId w:val="1"/>
@@ -1365,7 +1264,7 @@
     </w:p>
     <w:p>
       <w:pPr>
-        <w:pStyle w:val="ListParagraph"/>
+        <w:pStyle w:val="a3"/>
         <w:numPr>
           <w:ilvl w:val="0"/>
           <w:numId w:val="1"/>
@@ -1479,21 +1378,7 @@
           <w:rFonts w:ascii="AppleSystemUIFont" w:hAnsi="AppleSystemUIFont" w:cs="AppleSystemUIFont"/>
           <w:lang w:val="en-GB"/>
         </w:rPr>
-        <w:t xml:space="preserve"> w</w:t>
-      </w:r>
-      <w:r>
-        <w:rPr>
-          <w:rFonts w:ascii="AppleSystemUIFont" w:hAnsi="AppleSystemUIFont" w:cs="AppleSystemUIFont"/>
-          <w:lang w:val="en-GB"/>
-        </w:rPr>
-        <w:t>e would like to avoid such aspect of the game</w:t>
-      </w:r>
-      <w:r>
-        <w:rPr>
-          <w:rFonts w:ascii="AppleSystemUIFont" w:hAnsi="AppleSystemUIFont" w:cs="AppleSystemUIFont"/>
-          <w:lang w:val="en-GB"/>
-        </w:rPr>
-        <w:t>.</w:t>
+        <w:t xml:space="preserve"> we would like to avoid such aspect of the game.</w:t>
       </w:r>
     </w:p>
     <w:p>
@@ -1509,7 +1394,7 @@
     </w:p>
     <w:p>
       <w:pPr>
-        <w:pStyle w:val="ListParagraph"/>
+        <w:pStyle w:val="a3"/>
         <w:numPr>
           <w:ilvl w:val="0"/>
           <w:numId w:val="1"/>
@@ -2325,7 +2210,7 @@
         <w:rFonts w:asciiTheme="minorHAnsi" w:eastAsiaTheme="minorHAnsi" w:hAnsiTheme="minorHAnsi" w:cstheme="minorBidi"/>
         <w:sz w:val="24"/>
         <w:szCs w:val="24"/>
-        <w:lang w:val="en-RU" w:eastAsia="en-US" w:bidi="ar-SA"/>
+        <w:lang w:eastAsia="en-US" w:bidi="ar-SA"/>
       </w:rPr>
     </w:rPrDefault>
     <w:pPrDefault/>
@@ -2708,15 +2593,15 @@
     <w:lsdException w:name="Unresolved Mention" w:semiHidden="1" w:unhideWhenUsed="1"/>
     <w:lsdException w:name="Smart Link" w:semiHidden="1" w:unhideWhenUsed="1"/>
   </w:latentStyles>
-  <w:style w:type="paragraph" w:default="1" w:styleId="Normal">
+  <w:style w:type="paragraph" w:default="1" w:styleId="a">
     <w:name w:val="Normal"/>
     <w:qFormat/>
   </w:style>
-  <w:style w:type="paragraph" w:styleId="Heading1">
+  <w:style w:type="paragraph" w:styleId="1">
     <w:name w:val="heading 1"/>
-    <w:basedOn w:val="Normal"/>
-    <w:next w:val="Normal"/>
-    <w:link w:val="Heading1Char"/>
+    <w:basedOn w:val="a"/>
+    <w:next w:val="a"/>
+    <w:link w:val="10"/>
     <w:uiPriority w:val="9"/>
     <w:qFormat/>
     <w:rsid w:val="004F02F7"/>
@@ -2733,13 +2618,13 @@
       <w:szCs w:val="32"/>
     </w:rPr>
   </w:style>
-  <w:style w:type="character" w:default="1" w:styleId="DefaultParagraphFont">
+  <w:style w:type="character" w:default="1" w:styleId="a0">
     <w:name w:val="Default Paragraph Font"/>
     <w:uiPriority w:val="1"/>
     <w:semiHidden/>
     <w:unhideWhenUsed/>
   </w:style>
-  <w:style w:type="table" w:default="1" w:styleId="TableNormal">
+  <w:style w:type="table" w:default="1" w:styleId="a1">
     <w:name w:val="Normal Table"/>
     <w:uiPriority w:val="99"/>
     <w:semiHidden/>
@@ -2754,16 +2639,16 @@
       </w:tblCellMar>
     </w:tblPr>
   </w:style>
-  <w:style w:type="numbering" w:default="1" w:styleId="NoList">
+  <w:style w:type="numbering" w:default="1" w:styleId="a2">
     <w:name w:val="No List"/>
     <w:uiPriority w:val="99"/>
     <w:semiHidden/>
     <w:unhideWhenUsed/>
   </w:style>
-  <w:style w:type="character" w:customStyle="1" w:styleId="Heading1Char">
-    <w:name w:val="Heading 1 Char"/>
-    <w:basedOn w:val="DefaultParagraphFont"/>
-    <w:link w:val="Heading1"/>
+  <w:style w:type="character" w:customStyle="1" w:styleId="10">
+    <w:name w:val="Заголовок 1 Знак"/>
+    <w:basedOn w:val="a0"/>
+    <w:link w:val="1"/>
     <w:uiPriority w:val="9"/>
     <w:rsid w:val="004F02F7"/>
     <w:rPr>
@@ -2773,9 +2658,9 @@
       <w:szCs w:val="32"/>
     </w:rPr>
   </w:style>
-  <w:style w:type="paragraph" w:styleId="ListParagraph">
+  <w:style w:type="paragraph" w:styleId="a3">
     <w:name w:val="List Paragraph"/>
-    <w:basedOn w:val="Normal"/>
+    <w:basedOn w:val="a"/>
     <w:uiPriority w:val="34"/>
     <w:qFormat/>
     <w:rsid w:val="00FB07BA"/>
@@ -2786,7 +2671,7 @@
   </w:style>
   <w:style w:type="character" w:customStyle="1" w:styleId="apple-converted-space">
     <w:name w:val="apple-converted-space"/>
-    <w:basedOn w:val="DefaultParagraphFont"/>
+    <w:basedOn w:val="a0"/>
     <w:rsid w:val="0089396F"/>
   </w:style>
 </w:styles>

</xml_diff>